<commit_message>
Ali zijn user story 1 en 2 omgewisseld met elkaar
</commit_message>
<xml_diff>
--- a/documentatie/Contributie sprint 1.2.docx
+++ b/documentatie/Contributie sprint 1.2.docx
@@ -442,143 +442,396 @@
         </w:rPr>
         <w:t xml:space="preserve"> en Centrum)</w:t>
       </w:r>
+      <w:r>
+        <w:rPr>
+          <w:sz w:val="24"/>
+          <w:szCs w:val="24"/>
+        </w:rPr>
+        <w:t xml:space="preserve"> bedacht want het zijn de meest bezochte gebieden van Rotterdam dus dat vertelde ik aan mijn groepje dat we dat als 3 gebieden moeten kiezen</w:t>
+      </w:r>
+      <w:r>
+        <w:rPr>
+          <w:sz w:val="24"/>
+          <w:szCs w:val="24"/>
+        </w:rPr>
+        <w:t xml:space="preserve"> voor de applicatie</w:t>
+      </w:r>
+      <w:r>
+        <w:rPr>
+          <w:sz w:val="24"/>
+          <w:szCs w:val="24"/>
+        </w:rPr>
+        <w:t>. Gelukkig gingen ze daarmee eens.</w:t>
+      </w:r>
+    </w:p>
+    <w:p>
+      <w:pPr>
+        <w:rPr>
+          <w:b/>
+          <w:sz w:val="24"/>
+          <w:szCs w:val="24"/>
+        </w:rPr>
+      </w:pPr>
+      <w:r>
+        <w:rPr>
+          <w:b/>
+          <w:sz w:val="24"/>
+          <w:szCs w:val="24"/>
+        </w:rPr>
+        <w:t>Ziggy</w:t>
+      </w:r>
+    </w:p>
+    <w:p>
+      <w:pPr>
+        <w:rPr>
+          <w:sz w:val="24"/>
+          <w:szCs w:val="24"/>
+        </w:rPr>
+      </w:pPr>
+      <w:r>
+        <w:rPr>
+          <w:b/>
+          <w:sz w:val="24"/>
+          <w:szCs w:val="24"/>
+        </w:rPr>
+        <w:t>User stories: 1, 2 ,3 en 4</w:t>
+      </w:r>
+    </w:p>
+    <w:p>
+      <w:pPr>
+        <w:rPr>
+          <w:sz w:val="24"/>
+          <w:szCs w:val="24"/>
+          <w:lang w:val="nl-NL"/>
+        </w:rPr>
+      </w:pPr>
+      <w:r>
+        <w:rPr>
+          <w:b/>
+          <w:sz w:val="24"/>
+          <w:szCs w:val="24"/>
+          <w:lang w:val="nl-NL"/>
+        </w:rPr>
+        <w:t xml:space="preserve">User story 1: </w:t>
+      </w:r>
+      <w:r>
+        <w:rPr>
+          <w:sz w:val="24"/>
+          <w:szCs w:val="24"/>
+          <w:lang w:val="nl-NL"/>
+        </w:rPr>
+        <w:t>Ik heb verschillende teamleden geholpen en daarbij bijgedragen</w:t>
+      </w:r>
+      <w:r>
+        <w:rPr>
+          <w:sz w:val="24"/>
+          <w:szCs w:val="24"/>
+          <w:lang w:val="nl-NL"/>
+        </w:rPr>
+        <w:t xml:space="preserve"> gedaan</w:t>
+      </w:r>
+      <w:r>
+        <w:rPr>
+          <w:sz w:val="24"/>
+          <w:szCs w:val="24"/>
+          <w:lang w:val="nl-NL"/>
+        </w:rPr>
+        <w:t xml:space="preserve"> met de vragen te bedenken, beslissen welke datasets we nemen en daarnaast geholpen met het opzetten van github. </w:t>
+      </w:r>
+    </w:p>
+    <w:p>
+      <w:pPr>
+        <w:rPr>
+          <w:sz w:val="24"/>
+          <w:szCs w:val="24"/>
+          <w:lang w:val="nl-NL"/>
+        </w:rPr>
+      </w:pPr>
+      <w:r>
+        <w:rPr>
+          <w:b/>
+          <w:sz w:val="24"/>
+          <w:szCs w:val="24"/>
+          <w:lang w:val="nl-NL"/>
+        </w:rPr>
+        <w:t xml:space="preserve">User story 2: </w:t>
+      </w:r>
+      <w:r>
+        <w:rPr>
+          <w:sz w:val="24"/>
+          <w:szCs w:val="24"/>
+          <w:lang w:val="nl-NL"/>
+        </w:rPr>
+        <w:t>Ik heb</w:t>
+      </w:r>
+      <w:r>
+        <w:rPr>
+          <w:sz w:val="24"/>
+          <w:szCs w:val="24"/>
+          <w:lang w:val="nl-NL"/>
+        </w:rPr>
+        <w:t xml:space="preserve"> Youssef geholpen met het programmeren van een link tussen C# en PostgreSQL.</w:t>
+      </w:r>
+      <w:r>
+        <w:rPr>
+          <w:b/>
+          <w:sz w:val="24"/>
+          <w:szCs w:val="24"/>
+          <w:lang w:val="nl-NL"/>
+        </w:rPr>
+        <w:t xml:space="preserve"> </w:t>
+      </w:r>
+      <w:r>
+        <w:rPr>
+          <w:sz w:val="24"/>
+          <w:szCs w:val="24"/>
+          <w:lang w:val="nl-NL"/>
+        </w:rPr>
+        <w:t>Na dit getest te hebben heb ik ook meegeholpen aan de dataset in te voeren</w:t>
+      </w:r>
+      <w:r>
+        <w:rPr>
+          <w:sz w:val="24"/>
+          <w:szCs w:val="24"/>
+          <w:lang w:val="nl-NL"/>
+        </w:rPr>
+        <w:t xml:space="preserve"> in</w:t>
+      </w:r>
+      <w:r>
+        <w:rPr>
+          <w:sz w:val="24"/>
+          <w:szCs w:val="24"/>
+          <w:lang w:val="nl-NL"/>
+        </w:rPr>
+        <w:t xml:space="preserve"> het programma. </w:t>
+      </w:r>
+    </w:p>
+    <w:p>
+      <w:pPr>
+        <w:rPr>
+          <w:sz w:val="24"/>
+          <w:szCs w:val="24"/>
+          <w:lang w:val="nl-NL"/>
+        </w:rPr>
+      </w:pPr>
+      <w:r>
+        <w:rPr>
+          <w:b/>
+          <w:sz w:val="24"/>
+          <w:szCs w:val="24"/>
+          <w:lang w:val="nl-NL"/>
+        </w:rPr>
+        <w:t xml:space="preserve">User story 3: </w:t>
+      </w:r>
+      <w:r>
+        <w:rPr>
+          <w:sz w:val="24"/>
+          <w:szCs w:val="24"/>
+          <w:lang w:val="nl-NL"/>
+        </w:rPr>
+        <w:t xml:space="preserve">Ik ben zelf begonnen met de design van de applicatie op donderdag en ben van plan meer dingen op te gaan pakken met sprint 2. Vooral met C#, want soms had ik gevoel dat ik niks deed. </w:t>
+      </w:r>
+    </w:p>
+    <w:p>
+      <w:pPr>
+        <w:rPr>
+          <w:sz w:val="24"/>
+          <w:szCs w:val="24"/>
+        </w:rPr>
+      </w:pPr>
+      <w:r>
+        <w:rPr>
+          <w:b/>
+          <w:sz w:val="24"/>
+          <w:szCs w:val="24"/>
+        </w:rPr>
+        <w:t>User story 4:</w:t>
+      </w:r>
+      <w:r>
+        <w:rPr>
+          <w:b/>
+          <w:sz w:val="24"/>
+          <w:szCs w:val="24"/>
+        </w:rPr>
+        <w:t xml:space="preserve"> </w:t>
+      </w:r>
+      <w:r>
+        <w:rPr>
+          <w:sz w:val="24"/>
+          <w:szCs w:val="24"/>
+        </w:rPr>
+        <w:t>De gebieden die er werd gekozen heb ik kunnen accepteren als gebieden die we gaan g</w:t>
+      </w:r>
+      <w:r>
+        <w:rPr>
+          <w:sz w:val="24"/>
+          <w:szCs w:val="24"/>
+        </w:rPr>
+        <w:t>ebruiken voor de applicatie</w:t>
+      </w:r>
+      <w:r>
+        <w:rPr>
+          <w:sz w:val="24"/>
+          <w:szCs w:val="24"/>
+        </w:rPr>
+        <w:t>. Ik had zelf geen gebieden want ik ben niet echt bekend in Rotterdam.</w:t>
+      </w:r>
+    </w:p>
+    <w:p>
+      <w:pPr>
+        <w:rPr>
+          <w:b/>
+          <w:sz w:val="24"/>
+          <w:szCs w:val="24"/>
+        </w:rPr>
+      </w:pPr>
+      <w:r>
+        <w:rPr>
+          <w:b/>
+          <w:sz w:val="24"/>
+          <w:szCs w:val="24"/>
+        </w:rPr>
+        <w:t>Ali</w:t>
+      </w:r>
+    </w:p>
+    <w:p>
+      <w:pPr>
+        <w:rPr>
+          <w:sz w:val="24"/>
+          <w:szCs w:val="24"/>
+        </w:rPr>
+      </w:pPr>
+      <w:r>
+        <w:rPr>
+          <w:b/>
+          <w:sz w:val="24"/>
+          <w:szCs w:val="24"/>
+        </w:rPr>
+        <w:t>U</w:t>
+      </w:r>
+      <w:r>
+        <w:rPr>
+          <w:b/>
+          <w:sz w:val="24"/>
+          <w:szCs w:val="24"/>
+        </w:rPr>
+        <w:t>ser stories: 1, 2 ,3, en 4</w:t>
+      </w:r>
+    </w:p>
+    <w:p>
+      <w:pPr>
+        <w:rPr>
+          <w:sz w:val="24"/>
+          <w:szCs w:val="24"/>
+          <w:lang w:val="nl-NL"/>
+        </w:rPr>
+      </w:pPr>
+      <w:r>
+        <w:rPr>
+          <w:b/>
+          <w:sz w:val="24"/>
+          <w:szCs w:val="24"/>
+          <w:lang w:val="nl-NL"/>
+        </w:rPr>
+        <w:t>User story 1</w:t>
+      </w:r>
+      <w:r>
+        <w:rPr>
+          <w:b/>
+          <w:sz w:val="24"/>
+          <w:szCs w:val="24"/>
+          <w:lang w:val="nl-NL"/>
+        </w:rPr>
+        <w:t xml:space="preserve">: </w:t>
+      </w:r>
+      <w:r>
+        <w:rPr>
+          <w:sz w:val="24"/>
+          <w:szCs w:val="24"/>
+          <w:lang w:val="nl-NL"/>
+        </w:rPr>
+        <w:t xml:space="preserve">Ik heb meegeholpen met </w:t>
+      </w:r>
+      <w:r>
+        <w:rPr>
+          <w:sz w:val="24"/>
+          <w:szCs w:val="24"/>
+          <w:lang w:val="nl-NL"/>
+        </w:rPr>
+        <w:t xml:space="preserve">het </w:t>
+      </w:r>
+      <w:r>
+        <w:rPr>
+          <w:sz w:val="24"/>
+          <w:szCs w:val="24"/>
+          <w:lang w:val="nl-NL"/>
+        </w:rPr>
+        <w:t>bedenken van 3 vragen voor de gekozen datasets</w:t>
+      </w:r>
+      <w:r>
+        <w:rPr>
+          <w:sz w:val="24"/>
+          <w:szCs w:val="24"/>
+          <w:lang w:val="nl-NL"/>
+        </w:rPr>
+        <w:t xml:space="preserve"> en uitroepen als een vraag te moeilijk was uit te voeren.</w:t>
+      </w:r>
+    </w:p>
+    <w:p>
+      <w:pPr>
+        <w:rPr>
+          <w:sz w:val="24"/>
+          <w:szCs w:val="24"/>
+          <w:lang w:val="nl-NL"/>
+        </w:rPr>
+      </w:pPr>
+      <w:r>
+        <w:rPr>
+          <w:b/>
+          <w:sz w:val="24"/>
+          <w:szCs w:val="24"/>
+          <w:lang w:val="nl-NL"/>
+        </w:rPr>
+        <w:t>User sto</w:t>
+      </w:r>
       <w:bookmarkStart w:id="1" w:name="_GoBack"/>
       <w:bookmarkEnd w:id="1"/>
       <w:r>
         <w:rPr>
-          <w:sz w:val="24"/>
-          <w:szCs w:val="24"/>
-        </w:rPr>
-        <w:t xml:space="preserve"> bedacht want het zijn de meest bezochte gebieden van Rotterdam dus dat vertelde ik aan mijn groepje dat we dat als 3 gebieden moeten kiezen</w:t>
-      </w:r>
-      <w:r>
-        <w:rPr>
-          <w:sz w:val="24"/>
-          <w:szCs w:val="24"/>
-        </w:rPr>
-        <w:t xml:space="preserve"> voor de applicatie</w:t>
-      </w:r>
-      <w:r>
-        <w:rPr>
-          <w:sz w:val="24"/>
-          <w:szCs w:val="24"/>
-        </w:rPr>
-        <w:t>. Gelukkig gingen ze daarmee eens.</w:t>
-      </w:r>
-    </w:p>
-    <w:p>
-      <w:pPr>
-        <w:rPr>
-          <w:b/>
-          <w:sz w:val="24"/>
-          <w:szCs w:val="24"/>
-        </w:rPr>
-      </w:pPr>
-      <w:r>
-        <w:rPr>
-          <w:b/>
-          <w:sz w:val="24"/>
-          <w:szCs w:val="24"/>
-        </w:rPr>
-        <w:t>Ziggy</w:t>
-      </w:r>
-    </w:p>
-    <w:p>
-      <w:pPr>
-        <w:rPr>
-          <w:sz w:val="24"/>
-          <w:szCs w:val="24"/>
-        </w:rPr>
-      </w:pPr>
-      <w:r>
-        <w:rPr>
-          <w:b/>
-          <w:sz w:val="24"/>
-          <w:szCs w:val="24"/>
-        </w:rPr>
-        <w:t>User stories: 1, 2 ,3 en 4</w:t>
-      </w:r>
-    </w:p>
-    <w:p>
-      <w:pPr>
-        <w:rPr>
-          <w:sz w:val="24"/>
-          <w:szCs w:val="24"/>
-          <w:lang w:val="nl-NL"/>
-        </w:rPr>
-      </w:pPr>
-      <w:r>
-        <w:rPr>
-          <w:b/>
-          <w:sz w:val="24"/>
-          <w:szCs w:val="24"/>
-          <w:lang w:val="nl-NL"/>
-        </w:rPr>
-        <w:t xml:space="preserve">User story 1: </w:t>
-      </w:r>
-      <w:r>
-        <w:rPr>
-          <w:sz w:val="24"/>
-          <w:szCs w:val="24"/>
-          <w:lang w:val="nl-NL"/>
-        </w:rPr>
-        <w:t>Ik heb verschillende teamleden geholpen en daarbij bijgedragen</w:t>
-      </w:r>
-      <w:r>
-        <w:rPr>
-          <w:sz w:val="24"/>
-          <w:szCs w:val="24"/>
-          <w:lang w:val="nl-NL"/>
-        </w:rPr>
-        <w:t xml:space="preserve"> gedaan</w:t>
-      </w:r>
-      <w:r>
-        <w:rPr>
-          <w:sz w:val="24"/>
-          <w:szCs w:val="24"/>
-          <w:lang w:val="nl-NL"/>
-        </w:rPr>
-        <w:t xml:space="preserve"> met de vragen te bedenken, beslissen welke datasets we nemen en daarnaast geholpen met het opzetten van github. </w:t>
-      </w:r>
-    </w:p>
-    <w:p>
-      <w:pPr>
-        <w:rPr>
-          <w:sz w:val="24"/>
-          <w:szCs w:val="24"/>
-          <w:lang w:val="nl-NL"/>
-        </w:rPr>
-      </w:pPr>
-      <w:r>
-        <w:rPr>
-          <w:b/>
-          <w:sz w:val="24"/>
-          <w:szCs w:val="24"/>
-          <w:lang w:val="nl-NL"/>
-        </w:rPr>
-        <w:t xml:space="preserve">User story 2: </w:t>
-      </w:r>
-      <w:r>
-        <w:rPr>
-          <w:sz w:val="24"/>
-          <w:szCs w:val="24"/>
-          <w:lang w:val="nl-NL"/>
-        </w:rPr>
-        <w:t>Ik heb</w:t>
-      </w:r>
-      <w:r>
-        <w:rPr>
-          <w:sz w:val="24"/>
-          <w:szCs w:val="24"/>
-          <w:lang w:val="nl-NL"/>
-        </w:rPr>
-        <w:t xml:space="preserve"> Youssef geholpen met het programmeren van een link tussen C# en PostgreSQL.</w:t>
-      </w:r>
-      <w:r>
-        <w:rPr>
-          <w:b/>
-          <w:sz w:val="24"/>
-          <w:szCs w:val="24"/>
+          <w:b/>
+          <w:sz w:val="24"/>
+          <w:szCs w:val="24"/>
+          <w:lang w:val="nl-NL"/>
+        </w:rPr>
+        <w:t>ry 2</w:t>
+      </w:r>
+      <w:r>
+        <w:rPr>
+          <w:b/>
+          <w:sz w:val="24"/>
+          <w:szCs w:val="24"/>
+          <w:lang w:val="nl-NL"/>
+        </w:rPr>
+        <w:t xml:space="preserve">: </w:t>
+      </w:r>
+      <w:r>
+        <w:rPr>
+          <w:sz w:val="24"/>
+          <w:szCs w:val="24"/>
+          <w:lang w:val="nl-NL"/>
+        </w:rPr>
+        <w:t xml:space="preserve">Ik heb alle </w:t>
+      </w:r>
+      <w:r>
+        <w:rPr>
+          <w:sz w:val="24"/>
+          <w:szCs w:val="24"/>
+          <w:lang w:val="nl-NL"/>
+        </w:rPr>
+        <w:t>datasets bekeken ‘’</w:t>
+      </w:r>
+      <w:r>
+        <w:rPr>
           <w:lang w:val="nl-NL"/>
         </w:rPr>
         <w:t xml:space="preserve"> </w:t>
@@ -589,182 +842,6 @@
           <w:szCs w:val="24"/>
           <w:lang w:val="nl-NL"/>
         </w:rPr>
-        <w:t>Na dit getest te hebben heb ik ook meegeholpen aan de dataset in te voeren</w:t>
-      </w:r>
-      <w:r>
-        <w:rPr>
-          <w:sz w:val="24"/>
-          <w:szCs w:val="24"/>
-          <w:lang w:val="nl-NL"/>
-        </w:rPr>
-        <w:t xml:space="preserve"> in</w:t>
-      </w:r>
-      <w:r>
-        <w:rPr>
-          <w:sz w:val="24"/>
-          <w:szCs w:val="24"/>
-          <w:lang w:val="nl-NL"/>
-        </w:rPr>
-        <w:t xml:space="preserve"> het programma. </w:t>
-      </w:r>
-    </w:p>
-    <w:p>
-      <w:pPr>
-        <w:rPr>
-          <w:sz w:val="24"/>
-          <w:szCs w:val="24"/>
-          <w:lang w:val="nl-NL"/>
-        </w:rPr>
-      </w:pPr>
-      <w:r>
-        <w:rPr>
-          <w:b/>
-          <w:sz w:val="24"/>
-          <w:szCs w:val="24"/>
-          <w:lang w:val="nl-NL"/>
-        </w:rPr>
-        <w:t xml:space="preserve">User story 3: </w:t>
-      </w:r>
-      <w:r>
-        <w:rPr>
-          <w:sz w:val="24"/>
-          <w:szCs w:val="24"/>
-          <w:lang w:val="nl-NL"/>
-        </w:rPr>
-        <w:t xml:space="preserve">Ik ben zelf begonnen met de design van de applicatie op donderdag en ben van plan meer dingen op te gaan pakken met sprint 2. Vooral met C#, want soms had ik gevoel dat ik niks deed. </w:t>
-      </w:r>
-    </w:p>
-    <w:p>
-      <w:pPr>
-        <w:rPr>
-          <w:sz w:val="24"/>
-          <w:szCs w:val="24"/>
-        </w:rPr>
-      </w:pPr>
-      <w:r>
-        <w:rPr>
-          <w:b/>
-          <w:sz w:val="24"/>
-          <w:szCs w:val="24"/>
-        </w:rPr>
-        <w:t>User story 4:</w:t>
-      </w:r>
-      <w:r>
-        <w:rPr>
-          <w:b/>
-          <w:sz w:val="24"/>
-          <w:szCs w:val="24"/>
-        </w:rPr>
-        <w:t xml:space="preserve"> </w:t>
-      </w:r>
-      <w:r>
-        <w:rPr>
-          <w:sz w:val="24"/>
-          <w:szCs w:val="24"/>
-        </w:rPr>
-        <w:t>De gebieden die er werd gekozen heb ik kunnen accepteren als gebieden die we gaan g</w:t>
-      </w:r>
-      <w:r>
-        <w:rPr>
-          <w:sz w:val="24"/>
-          <w:szCs w:val="24"/>
-        </w:rPr>
-        <w:t>ebruiken voor de applicatie</w:t>
-      </w:r>
-      <w:r>
-        <w:rPr>
-          <w:sz w:val="24"/>
-          <w:szCs w:val="24"/>
-        </w:rPr>
-        <w:t>. Ik had zelf geen gebieden want ik ben niet echt bekend in Rotterdam.</w:t>
-      </w:r>
-    </w:p>
-    <w:p>
-      <w:pPr>
-        <w:rPr>
-          <w:b/>
-          <w:sz w:val="24"/>
-          <w:szCs w:val="24"/>
-        </w:rPr>
-      </w:pPr>
-      <w:r>
-        <w:rPr>
-          <w:b/>
-          <w:sz w:val="24"/>
-          <w:szCs w:val="24"/>
-        </w:rPr>
-        <w:t>Ali</w:t>
-      </w:r>
-    </w:p>
-    <w:p>
-      <w:pPr>
-        <w:rPr>
-          <w:sz w:val="24"/>
-          <w:szCs w:val="24"/>
-        </w:rPr>
-      </w:pPr>
-      <w:r>
-        <w:rPr>
-          <w:b/>
-          <w:sz w:val="24"/>
-          <w:szCs w:val="24"/>
-        </w:rPr>
-        <w:t>U</w:t>
-      </w:r>
-      <w:r>
-        <w:rPr>
-          <w:b/>
-          <w:sz w:val="24"/>
-          <w:szCs w:val="24"/>
-        </w:rPr>
-        <w:t>ser stories: 1, 2 ,3, en 4</w:t>
-      </w:r>
-    </w:p>
-    <w:p>
-      <w:pPr>
-        <w:rPr>
-          <w:sz w:val="24"/>
-          <w:szCs w:val="24"/>
-          <w:lang w:val="nl-NL"/>
-        </w:rPr>
-      </w:pPr>
-      <w:r>
-        <w:rPr>
-          <w:b/>
-          <w:sz w:val="24"/>
-          <w:szCs w:val="24"/>
-          <w:lang w:val="nl-NL"/>
-        </w:rPr>
-        <w:t xml:space="preserve">User story 1: </w:t>
-      </w:r>
-      <w:r>
-        <w:rPr>
-          <w:sz w:val="24"/>
-          <w:szCs w:val="24"/>
-          <w:lang w:val="nl-NL"/>
-        </w:rPr>
-        <w:t xml:space="preserve">Ik heb alle </w:t>
-      </w:r>
-      <w:r>
-        <w:rPr>
-          <w:sz w:val="24"/>
-          <w:szCs w:val="24"/>
-          <w:lang w:val="nl-NL"/>
-        </w:rPr>
-        <w:t>datasets bekeken ‘’</w:t>
-      </w:r>
-      <w:r>
-        <w:rPr>
-          <w:lang w:val="nl-NL"/>
-        </w:rPr>
-        <w:t xml:space="preserve"> </w:t>
-      </w:r>
-      <w:r>
-        <w:rPr>
-          <w:sz w:val="24"/>
-          <w:szCs w:val="24"/>
-          <w:lang w:val="nl-NL"/>
-        </w:rPr>
         <w:t>http://rotterdamopendata.nl</w:t>
       </w:r>
       <w:r>
@@ -774,65 +851,6 @@
           <w:lang w:val="nl-NL"/>
         </w:rPr>
         <w:t>’’ en een paar opgeschreven om daarmee met de andere projectgenoten om er van uit te kiezen.</w:t>
-      </w:r>
-    </w:p>
-    <w:p>
-      <w:pPr>
-        <w:rPr>
-          <w:sz w:val="24"/>
-          <w:szCs w:val="24"/>
-          <w:lang w:val="nl-NL"/>
-        </w:rPr>
-      </w:pPr>
-      <w:r>
-        <w:rPr>
-          <w:b/>
-          <w:sz w:val="24"/>
-          <w:szCs w:val="24"/>
-          <w:lang w:val="nl-NL"/>
-        </w:rPr>
-        <w:t>User story 2:</w:t>
-      </w:r>
-      <w:r>
-        <w:rPr>
-          <w:b/>
-          <w:sz w:val="24"/>
-          <w:szCs w:val="24"/>
-          <w:lang w:val="nl-NL"/>
-        </w:rPr>
-        <w:t xml:space="preserve"> </w:t>
-      </w:r>
-      <w:r>
-        <w:rPr>
-          <w:sz w:val="24"/>
-          <w:szCs w:val="24"/>
-          <w:lang w:val="nl-NL"/>
-        </w:rPr>
-        <w:t xml:space="preserve">Ik heb meegeholpen met </w:t>
-      </w:r>
-      <w:r>
-        <w:rPr>
-          <w:sz w:val="24"/>
-          <w:szCs w:val="24"/>
-          <w:lang w:val="nl-NL"/>
-        </w:rPr>
-        <w:t xml:space="preserve">het </w:t>
-      </w:r>
-      <w:r>
-        <w:rPr>
-          <w:sz w:val="24"/>
-          <w:szCs w:val="24"/>
-          <w:lang w:val="nl-NL"/>
-        </w:rPr>
-        <w:t>bedenken van 3 vragen voor de gekozen datasets</w:t>
-      </w:r>
-      <w:r>
-        <w:rPr>
-          <w:sz w:val="24"/>
-          <w:szCs w:val="24"/>
-          <w:lang w:val="nl-NL"/>
-        </w:rPr>
-        <w:t xml:space="preserve"> en uitroepen als een vraag te moeilijk was uit te voeren.</w:t>
       </w:r>
     </w:p>
     <w:p>
@@ -1128,7 +1146,7 @@
     <w:lsdException w:name="Table Web 2" w:semiHidden="1" w:unhideWhenUsed="1"/>
     <w:lsdException w:name="Table Web 3" w:semiHidden="1" w:unhideWhenUsed="1"/>
     <w:lsdException w:name="Balloon Text" w:semiHidden="1" w:unhideWhenUsed="1"/>
-    <w:lsdException w:name="Table Grid" w:semiHidden="1" w:uiPriority="59" w:unhideWhenUsed="1"/>
+    <w:lsdException w:name="Table Grid" w:uiPriority="59"/>
     <w:lsdException w:name="Table Theme" w:semiHidden="1" w:unhideWhenUsed="1"/>
     <w:lsdException w:name="Placeholder Text" w:semiHidden="1"/>
     <w:lsdException w:name="No Spacing" w:uiPriority="1" w:qFormat="1"/>

</xml_diff>